<commit_message>
Added names and ids.
</commit_message>
<xml_diff>
--- a/LinuxMultimediaStudioMilestone3.docx
+++ b/LinuxMultimediaStudioMilestone3.docx
@@ -15,13 +15,68 @@
         <w:pStyle w:val="Subtitle"/>
       </w:pPr>
       <w:r>
-        <w:t>Student Name and Number (one per line)</w:t>
-      </w:r>
-    </w:p>
-    <w:p>
-      <w:pPr>
-        <w:pStyle w:val="Subtitle"/>
-      </w:pPr>
+        <w:t xml:space="preserve">Alexandre Hudon            </w:t>
+      </w:r>
+      <w:r>
+        <w:t xml:space="preserve"> </w:t>
+      </w:r>
+      <w:r>
+        <w:t>9580433</w:t>
+      </w:r>
+      <w:r>
+        <w:br/>
+      </w:r>
+      <w:r>
+        <w:t xml:space="preserve">Sardar Maninder Singh </w:t>
+      </w:r>
+      <w:r>
+        <w:t xml:space="preserve">  </w:t>
+      </w:r>
+      <w:r>
+        <w:t>6555519</w:t>
+      </w:r>
+      <w:r>
+        <w:br/>
+      </w:r>
+      <w:r>
+        <w:t xml:space="preserve">Simon Symeonidis           </w:t>
+      </w:r>
+      <w:r>
+        <w:t xml:space="preserve"> </w:t>
+      </w:r>
+      <w:r>
+        <w:t>5887887</w:t>
+      </w:r>
+      <w:r>
+        <w:br/>
+      </w:r>
+      <w:r>
+        <w:t xml:space="preserve">Pavleen Kaur          </w:t>
+      </w:r>
+      <w:r>
+        <w:t xml:space="preserve">         </w:t>
+      </w:r>
+      <w:r>
+        <w:t xml:space="preserve"> 9754733 </w:t>
+      </w:r>
+      <w:r>
+        <w:br/>
+      </w:r>
+      <w:r>
+        <w:t xml:space="preserve">Amir Hakim                     </w:t>
+      </w:r>
+      <w:r>
+        <w:t xml:space="preserve"> </w:t>
+      </w:r>
+      <w:r>
+        <w:t>4050711</w:t>
+      </w:r>
+      <w:r>
+        <w:br/>
+      </w:r>
+      <w:r>
+        <w:br/>
+      </w:r>
       <w:r>
         <w:t xml:space="preserve">Due: </w:t>
       </w:r>
@@ -226,6 +281,7 @@
     </w:p>
     <w:p>
       <w:r>
+        <w:lastRenderedPageBreak/>
         <w:t>1 to 2</w:t>
       </w:r>
       <w:r>
@@ -256,7 +312,6 @@
         <w:pStyle w:val="Heading1"/>
       </w:pPr>
       <w:r>
-        <w:lastRenderedPageBreak/>
         <w:t xml:space="preserve">Specific Refactorings </w:t>
       </w:r>
       <w:r>

</xml_diff>

<commit_message>
LinuxMultimediaStudioMilestone3.docx: add CDs, which need refinement
</commit_message>
<xml_diff>
--- a/LinuxMultimediaStudioMilestone3.docx
+++ b/LinuxMultimediaStudioMilestone3.docx
@@ -4,7 +4,7 @@
   <w:body>
     <w:p>
       <w:pPr>
-        <w:pStyle w:val="style26"/>
+        <w:pStyle w:val="style28"/>
         <w:rPr/>
       </w:pPr>
       <w:r>
@@ -14,22 +14,14 @@
     </w:p>
     <w:p>
       <w:pPr>
-        <w:pStyle w:val="style27"/>
+        <w:pStyle w:val="style29"/>
         <w:rPr/>
       </w:pPr>
       <w:r>
         <w:rPr/>
         <w:t>Alexandre Hudon             9580433</w:t>
         <w:br/>
-        <w:t xml:space="preserve">Sardar Maninder Singh   </w:t>
-      </w:r>
-      <w:r>
-        <w:rPr/>
-        <w:t xml:space="preserve">  </w:t>
-      </w:r>
-      <w:r>
-        <w:rPr/>
-        <w:t>6555519</w:t>
+        <w:t>Sardar Maninder Singh     6555519</w:t>
         <w:br/>
         <w:t>Simon Symeonidis            5887887</w:t>
         <w:br/>
@@ -102,7 +94,7 @@
     </w:p>
     <w:p>
       <w:pPr>
-        <w:pStyle w:val="style22"/>
+        <w:pStyle w:val="style24"/>
         <w:rPr>
           <w:rFonts w:ascii="Arial" w:hAnsi="Arial"/>
           <w:b w:val="false"/>
@@ -155,17 +147,459 @@
       </w:pPr>
       <w:r>
         <w:rPr/>
-        <w:t>(paste in conceptual diagram = ideal architecture from M2)</w:t>
-      </w:r>
-    </w:p>
-    <w:p>
-      <w:pPr>
-        <w:pStyle w:val="style0"/>
-        <w:rPr/>
-      </w:pPr>
-      <w:r>
-        <w:rPr/>
-        <w:t>(create UML diagram of classes of interest, 2-4 pages, if I can’t read it you will lose 3 marks)</w:t>
+        <w:t>Below is the class diagram with the corrections from the feedback of the previous milestone.</w:t>
+      </w:r>
+    </w:p>
+    <w:p>
+      <w:pPr>
+        <w:pStyle w:val="style0"/>
+        <w:rPr/>
+      </w:pPr>
+      <w:r>
+        <w:rPr/>
+        <w:drawing>
+          <wp:anchor allowOverlap="1" behindDoc="0" distB="0" distL="0" distR="0" distT="0" layoutInCell="1" locked="0" relativeHeight="0" simplePos="0">
+            <wp:simplePos x="0" y="0"/>
+            <wp:positionH relativeFrom="column">
+              <wp:posOffset>0</wp:posOffset>
+            </wp:positionH>
+            <wp:positionV relativeFrom="paragraph">
+              <wp:posOffset>0</wp:posOffset>
+            </wp:positionV>
+            <wp:extent cx="5943600" cy="4876800"/>
+            <wp:effectExtent b="0" l="0" r="0" t="0"/>
+            <wp:wrapSquare wrapText="largest"/>
+            <wp:docPr descr="" id="0" name="Picture"/>
+            <wp:cNvGraphicFramePr>
+              <a:graphicFrameLocks xmlns:a="http://schemas.openxmlformats.org/drawingml/2006/main" noChangeAspect="1"/>
+            </wp:cNvGraphicFramePr>
+            <a:graphic xmlns:a="http://schemas.openxmlformats.org/drawingml/2006/main">
+              <a:graphicData uri="http://schemas.openxmlformats.org/drawingml/2006/picture">
+                <pic:pic xmlns:pic="http://schemas.openxmlformats.org/drawingml/2006/picture">
+                  <pic:nvPicPr>
+                    <pic:cNvPr descr="" id="0" name="Picture"/>
+                    <pic:cNvPicPr>
+                      <a:picLocks noChangeArrowheads="1" noChangeAspect="1"/>
+                    </pic:cNvPicPr>
+                  </pic:nvPicPr>
+                  <pic:blipFill>
+                    <a:blip r:embed="rId3"/>
+                    <a:srcRect/>
+                    <a:stretch>
+                      <a:fillRect/>
+                    </a:stretch>
+                  </pic:blipFill>
+                  <pic:spPr bwMode="auto">
+                    <a:xfrm>
+                      <a:off x="0" y="0"/>
+                      <a:ext cx="5943600" cy="4876800"/>
+                    </a:xfrm>
+                    <a:prstGeom prst="rect">
+                      <a:avLst/>
+                    </a:prstGeom>
+                    <a:noFill/>
+                    <a:ln w="9525">
+                      <a:noFill/>
+                      <a:miter lim="800000"/>
+                      <a:headEnd/>
+                      <a:tailEnd/>
+                    </a:ln>
+                  </pic:spPr>
+                </pic:pic>
+              </a:graphicData>
+            </a:graphic>
+          </wp:anchor>
+        </w:drawing>
+      </w:r>
+    </w:p>
+    <w:p>
+      <w:pPr>
+        <w:pStyle w:val="style2"/>
+        <w:rPr/>
+      </w:pPr>
+      <w:r>
+        <w:rPr/>
+        <w:t xml:space="preserve">Class </w:t>
+      </w:r>
+      <w:commentRangeStart w:id="0"/>
+      <w:r>
+        <w:rPr/>
+        <w:t>Diagram</w:t>
+      </w:r>
+      <w:commentRangeEnd w:id="0"/>
+      <w:r>
+        <w:rPr/>
+      </w:r>
+      <w:r>
+        <w:rPr/>
+        <w:commentReference w:id="0"/>
+      </w:r>
+    </w:p>
+    <w:p>
+      <w:pPr>
+        <w:pStyle w:val="style0"/>
+        <w:rPr/>
+      </w:pPr>
+      <w:r>
+        <w:rPr/>
+      </w:r>
+    </w:p>
+    <w:p>
+      <w:pPr>
+        <w:pStyle w:val="style0"/>
+        <w:rPr/>
+      </w:pPr>
+      <w:r>
+        <w:rPr/>
+      </w:r>
+      <w:r>
+        <w:pict>
+          <v:rect style="position:absolute;width:468pt;height:452.4pt;margin-top:0pt;margin-left:0pt">
+            <v:textbox inset="0pt,0pt,0pt,0pt">
+              <w:txbxContent>
+                <w:p>
+                  <w:pPr>
+                    <w:pStyle w:val="style33"/>
+                    <w:spacing w:after="120" w:before="120"/>
+                    <w:contextualSpacing w:val="false"/>
+                    <w:rPr/>
+                  </w:pPr>
+                  <w:r>
+                    <w:rPr/>
+                    <w:t xml:space="preserve">Figure </w:t>
+                    <w:drawing>
+                      <wp:anchor allowOverlap="1" behindDoc="0" distB="0" distL="0" distR="0" distT="0" layoutInCell="1" locked="0" relativeHeight="2" simplePos="0">
+                        <wp:simplePos x="0" y="0"/>
+                        <wp:positionH relativeFrom="column">
+                          <wp:posOffset>0</wp:posOffset>
+                        </wp:positionH>
+                        <wp:positionV relativeFrom="paragraph">
+                          <wp:posOffset>76200</wp:posOffset>
+                        </wp:positionV>
+                        <wp:extent cx="5943600" cy="5464810"/>
+                        <wp:effectExtent b="0" l="0" r="0" t="0"/>
+                        <wp:wrapTopAndBottom/>
+                        <wp:docPr descr="" id="1" name="Picture"/>
+                        <wp:cNvGraphicFramePr>
+                          <a:graphicFrameLocks xmlns:a="http://schemas.openxmlformats.org/drawingml/2006/main" noChangeAspect="1"/>
+                        </wp:cNvGraphicFramePr>
+                        <a:graphic xmlns:a="http://schemas.openxmlformats.org/drawingml/2006/main">
+                          <a:graphicData uri="http://schemas.openxmlformats.org/drawingml/2006/picture">
+                            <pic:pic xmlns:pic="http://schemas.openxmlformats.org/drawingml/2006/picture">
+                              <pic:nvPicPr>
+                                <pic:cNvPr descr="" id="1" name="Picture"/>
+                                <pic:cNvPicPr>
+                                  <a:picLocks noChangeArrowheads="1" noChangeAspect="1"/>
+                                </pic:cNvPicPr>
+                              </pic:nvPicPr>
+                              <pic:blipFill>
+                                <a:blip r:embed="rId4"/>
+                                <a:srcRect/>
+                                <a:stretch>
+                                  <a:fillRect/>
+                                </a:stretch>
+                              </pic:blipFill>
+                              <pic:spPr bwMode="auto">
+                                <a:xfrm>
+                                  <a:off x="0" y="0"/>
+                                  <a:ext cx="5943600" cy="5464810"/>
+                                </a:xfrm>
+                                <a:prstGeom prst="rect">
+                                  <a:avLst/>
+                                </a:prstGeom>
+                                <a:noFill/>
+                                <a:ln w="9525">
+                                  <a:noFill/>
+                                  <a:miter lim="800000"/>
+                                  <a:headEnd/>
+                                  <a:tailEnd/>
+                                </a:ln>
+                              </pic:spPr>
+                            </pic:pic>
+                          </a:graphicData>
+                        </a:graphic>
+                      </wp:anchor>
+                    </w:drawing>
+                  </w:r>
+                  <w:r>
+                    <w:rPr/>
+                    <w:fldChar w:fldCharType="begin"/>
+                  </w:r>
+                  <w:r>
+                    <w:instrText> SEQ "Figure" \*Arabic </w:instrText>
+                  </w:r>
+                  <w:r>
+                    <w:fldChar w:fldCharType="separate"/>
+                  </w:r>
+                  <w:r>
+                    <w:t>1</w:t>
+                  </w:r>
+                  <w:r>
+                    <w:fldChar w:fldCharType="end"/>
+                  </w:r>
+                  <w:r>
+                    <w:rPr/>
+                    <w:t>: General Overview</w:t>
+                  </w:r>
+                </w:p>
+              </w:txbxContent>
+            </v:textbox>
+            <w10:wrap side="largest" type="square"/>
+          </v:rect>
+        </w:pict>
+      </w:r>
+    </w:p>
+    <w:p>
+      <w:pPr>
+        <w:pStyle w:val="style0"/>
+        <w:rPr/>
+      </w:pPr>
+      <w:r>
+        <w:rPr/>
+      </w:r>
+    </w:p>
+    <w:p>
+      <w:pPr>
+        <w:pStyle w:val="style0"/>
+        <w:rPr/>
+      </w:pPr>
+      <w:r>
+        <w:rPr/>
+        <w:drawing>
+          <wp:anchor allowOverlap="1" behindDoc="0" distB="0" distL="0" distR="0" distT="0" layoutInCell="1" locked="0" relativeHeight="3" simplePos="0">
+            <wp:simplePos x="0" y="0"/>
+            <wp:positionH relativeFrom="column">
+              <wp:posOffset>0</wp:posOffset>
+            </wp:positionH>
+            <wp:positionV relativeFrom="paragraph">
+              <wp:posOffset>0</wp:posOffset>
+            </wp:positionV>
+            <wp:extent cx="5943600" cy="3806825"/>
+            <wp:effectExtent b="0" l="0" r="0" t="0"/>
+            <wp:wrapSquare wrapText="largest"/>
+            <wp:docPr descr="" id="2" name="Picture"/>
+            <wp:cNvGraphicFramePr>
+              <a:graphicFrameLocks xmlns:a="http://schemas.openxmlformats.org/drawingml/2006/main" noChangeAspect="1"/>
+            </wp:cNvGraphicFramePr>
+            <a:graphic xmlns:a="http://schemas.openxmlformats.org/drawingml/2006/main">
+              <a:graphicData uri="http://schemas.openxmlformats.org/drawingml/2006/picture">
+                <pic:pic xmlns:pic="http://schemas.openxmlformats.org/drawingml/2006/picture">
+                  <pic:nvPicPr>
+                    <pic:cNvPr descr="" id="2" name="Picture"/>
+                    <pic:cNvPicPr>
+                      <a:picLocks noChangeArrowheads="1" noChangeAspect="1"/>
+                    </pic:cNvPicPr>
+                  </pic:nvPicPr>
+                  <pic:blipFill>
+                    <a:blip r:embed="rId5"/>
+                    <a:srcRect/>
+                    <a:stretch>
+                      <a:fillRect/>
+                    </a:stretch>
+                  </pic:blipFill>
+                  <pic:spPr bwMode="auto">
+                    <a:xfrm>
+                      <a:off x="0" y="0"/>
+                      <a:ext cx="5943600" cy="3806825"/>
+                    </a:xfrm>
+                    <a:prstGeom prst="rect">
+                      <a:avLst/>
+                    </a:prstGeom>
+                    <a:noFill/>
+                    <a:ln w="9525">
+                      <a:noFill/>
+                      <a:miter lim="800000"/>
+                      <a:headEnd/>
+                      <a:tailEnd/>
+                    </a:ln>
+                  </pic:spPr>
+                </pic:pic>
+              </a:graphicData>
+            </a:graphic>
+          </wp:anchor>
+        </w:drawing>
+      </w:r>
+    </w:p>
+    <w:p>
+      <w:pPr>
+        <w:pStyle w:val="style0"/>
+        <w:rPr/>
+      </w:pPr>
+      <w:r>
+        <w:rPr/>
+        <w:drawing>
+          <wp:anchor allowOverlap="1" behindDoc="0" distB="0" distL="0" distR="0" distT="0" layoutInCell="1" locked="0" relativeHeight="4" simplePos="0">
+            <wp:simplePos x="0" y="0"/>
+            <wp:positionH relativeFrom="column">
+              <wp:posOffset>0</wp:posOffset>
+            </wp:positionH>
+            <wp:positionV relativeFrom="paragraph">
+              <wp:posOffset>0</wp:posOffset>
+            </wp:positionV>
+            <wp:extent cx="5943600" cy="3710305"/>
+            <wp:effectExtent b="0" l="0" r="0" t="0"/>
+            <wp:wrapSquare wrapText="largest"/>
+            <wp:docPr descr="" id="3" name="Picture"/>
+            <wp:cNvGraphicFramePr>
+              <a:graphicFrameLocks xmlns:a="http://schemas.openxmlformats.org/drawingml/2006/main" noChangeAspect="1"/>
+            </wp:cNvGraphicFramePr>
+            <a:graphic xmlns:a="http://schemas.openxmlformats.org/drawingml/2006/main">
+              <a:graphicData uri="http://schemas.openxmlformats.org/drawingml/2006/picture">
+                <pic:pic xmlns:pic="http://schemas.openxmlformats.org/drawingml/2006/picture">
+                  <pic:nvPicPr>
+                    <pic:cNvPr descr="" id="3" name="Picture"/>
+                    <pic:cNvPicPr>
+                      <a:picLocks noChangeArrowheads="1" noChangeAspect="1"/>
+                    </pic:cNvPicPr>
+                  </pic:nvPicPr>
+                  <pic:blipFill>
+                    <a:blip r:embed="rId6"/>
+                    <a:srcRect/>
+                    <a:stretch>
+                      <a:fillRect/>
+                    </a:stretch>
+                  </pic:blipFill>
+                  <pic:spPr bwMode="auto">
+                    <a:xfrm>
+                      <a:off x="0" y="0"/>
+                      <a:ext cx="5943600" cy="3710305"/>
+                    </a:xfrm>
+                    <a:prstGeom prst="rect">
+                      <a:avLst/>
+                    </a:prstGeom>
+                    <a:noFill/>
+                    <a:ln w="9525">
+                      <a:noFill/>
+                      <a:miter lim="800000"/>
+                      <a:headEnd/>
+                      <a:tailEnd/>
+                    </a:ln>
+                  </pic:spPr>
+                </pic:pic>
+              </a:graphicData>
+            </a:graphic>
+          </wp:anchor>
+        </w:drawing>
+      </w:r>
+    </w:p>
+    <w:p>
+      <w:pPr>
+        <w:pStyle w:val="style0"/>
+        <w:rPr/>
+      </w:pPr>
+      <w:r>
+        <w:rPr/>
+        <w:t xml:space="preserve">In figure 1 we see the overal organisation of the software. </w:t>
+      </w:r>
+    </w:p>
+    <w:p>
+      <w:pPr>
+        <w:pStyle w:val="style2"/>
+        <w:rPr/>
+      </w:pPr>
+      <w:commentRangeStart w:id="1"/>
+      <w:r>
+        <w:rPr/>
+        <w:t>Conceptual Classes to Actual Classes</w:t>
+      </w:r>
+      <w:commentRangeEnd w:id="1"/>
+      <w:r>
+        <w:rPr/>
+      </w:r>
+      <w:r>
+        <w:rPr/>
+        <w:commentReference w:id="1"/>
+      </w:r>
+    </w:p>
+    <w:p>
+      <w:pPr>
+        <w:pStyle w:val="style0"/>
+        <w:rPr/>
+      </w:pPr>
+      <w:r>
+        <w:rPr/>
+        <w:t>asd</w:t>
+      </w:r>
+    </w:p>
+    <w:p>
+      <w:pPr>
+        <w:pStyle w:val="style0"/>
+        <w:numPr>
+          <w:ilvl w:val="1"/>
+          <w:numId w:val="2"/>
+        </w:numPr>
+        <w:rPr/>
+      </w:pPr>
+      <w:r>
+        <w:rPr/>
+        <w:t xml:space="preserve">Is there a discrepancy between the concepts and the actual classes? </w:t>
+      </w:r>
+    </w:p>
+    <w:p>
+      <w:pPr>
+        <w:pStyle w:val="style2"/>
+        <w:rPr/>
+      </w:pPr>
+      <w:r>
+        <w:rPr/>
+        <w:t>Discrepancy Between the Concepts and Classes</w:t>
+      </w:r>
+    </w:p>
+    <w:p>
+      <w:pPr>
+        <w:pStyle w:val="style0"/>
+        <w:numPr>
+          <w:ilvl w:val="1"/>
+          <w:numId w:val="2"/>
+        </w:numPr>
+        <w:rPr/>
+      </w:pPr>
+      <w:r>
+        <w:rPr/>
+        <w:t xml:space="preserve">What does it mean to the architecture of the system? </w:t>
+      </w:r>
+    </w:p>
+    <w:p>
+      <w:pPr>
+        <w:pStyle w:val="style2"/>
+        <w:rPr/>
+      </w:pPr>
+      <w:commentRangeStart w:id="2"/>
+      <w:r>
+        <w:rPr/>
+        <w:t>Reverse Engineering Tool</w:t>
+      </w:r>
+      <w:r>
+        <w:rPr/>
+        <w:t xml:space="preserve"> (Doxygen)</w:t>
+      </w:r>
+      <w:commentRangeEnd w:id="2"/>
+      <w:r>
+        <w:rPr/>
+      </w:r>
+      <w:r>
+        <w:rPr/>
+        <w:commentReference w:id="2"/>
+      </w:r>
+    </w:p>
+    <w:p>
+      <w:pPr>
+        <w:pStyle w:val="style0"/>
+        <w:rPr/>
+      </w:pPr>
+      <w:r>
+        <w:rPr/>
+        <w:t xml:space="preserve">We used Doxygen as a reverse engineering tool. If a system using Doxygen has the extra package 'graphviz', then apart from extracting the API of the application, we are able to extract many other diagrams of interest, namely class diagrams, and collaboration diagrams. </w:t>
+      </w:r>
+    </w:p>
+    <w:p>
+      <w:pPr>
+        <w:pStyle w:val="style0"/>
+        <w:rPr/>
+      </w:pPr>
+      <w:r>
+        <w:rPr/>
+        <w:t>However in order to present the work, ArgoUML was used in order to make diagrams that are more readable. As previously stated, some classes in those diagrams were left blank or partly filled because in this project, long classes are quite common. This already raises an obvious need for refactoring.</w:t>
       </w:r>
     </w:p>
     <w:p>
@@ -179,57 +613,467 @@
       </w:pPr>
       <w:r>
         <w:rPr/>
-        <w:t>1 to 2 pages of text</w:t>
-      </w:r>
-      <w:r>
-        <w:rPr/>
-        <w:t>: d</w:t>
-      </w:r>
-      <w:r>
-        <w:rPr/>
-        <w:t xml:space="preserve">escribe the diagram and the relationships between the classes. </w:t>
-      </w:r>
-    </w:p>
-    <w:p>
-      <w:pPr>
-        <w:pStyle w:val="style0"/>
-        <w:numPr>
-          <w:ilvl w:val="1"/>
-          <w:numId w:val="2"/>
-        </w:numPr>
-        <w:rPr/>
-      </w:pPr>
-      <w:r>
-        <w:rPr/>
-        <w:t xml:space="preserve">Which conceptual classes map to which actual classes? </w:t>
-      </w:r>
-    </w:p>
-    <w:p>
-      <w:pPr>
-        <w:pStyle w:val="style0"/>
-        <w:numPr>
-          <w:ilvl w:val="1"/>
-          <w:numId w:val="2"/>
-        </w:numPr>
-        <w:rPr/>
-      </w:pPr>
-      <w:r>
-        <w:rPr/>
-        <w:t xml:space="preserve">Is there a discrepancy between the concepts and the actual classes? </w:t>
-      </w:r>
-    </w:p>
-    <w:p>
-      <w:pPr>
-        <w:pStyle w:val="style0"/>
-        <w:numPr>
-          <w:ilvl w:val="1"/>
-          <w:numId w:val="2"/>
-        </w:numPr>
-        <w:rPr/>
-      </w:pPr>
-      <w:r>
-        <w:rPr/>
-        <w:t xml:space="preserve">What does it mean to the architecture of the system? </w:t>
+        <w:t xml:space="preserve">In maximum of one page, for two classes and the relationship between them: </w:t>
+      </w:r>
+    </w:p>
+    <w:p>
+      <w:pPr>
+        <w:pStyle w:val="style0"/>
+        <w:rPr>
+          <w:i w:val="false"/>
+          <w:iCs w:val="false"/>
+        </w:rPr>
+      </w:pPr>
+      <w:commentRangeStart w:id="3"/>
+      <w:r>
+        <w:rPr/>
+        <w:t>For</w:t>
+      </w:r>
+      <w:commentRangeEnd w:id="3"/>
+      <w:r>
+        <w:rPr/>
+      </w:r>
+      <w:r>
+        <w:rPr/>
+        <w:commentReference w:id="3"/>
+      </w:r>
+      <w:r>
+        <w:rPr/>
+        <w:t xml:space="preserve"> the two classes requested, we chose </w:t>
+      </w:r>
+      <w:r>
+        <w:rPr>
+          <w:i/>
+          <w:iCs/>
+        </w:rPr>
+        <w:t>TrackContainer</w:t>
+      </w:r>
+      <w:r>
+        <w:rPr/>
+        <w:t xml:space="preserve">, and </w:t>
+      </w:r>
+      <w:r>
+        <w:rPr>
+          <w:i/>
+          <w:iCs/>
+        </w:rPr>
+        <w:t>Track</w:t>
+      </w:r>
+      <w:r>
+        <w:rPr/>
+        <w:t xml:space="preserve">. We show how the relation exists, in this case the aggregation. We also show the similar </w:t>
+      </w:r>
+      <w:commentRangeStart w:id="4"/>
+      <w:r>
+        <w:rPr/>
+        <w:t>methods and attributes</w:t>
+      </w:r>
+      <w:commentRangeEnd w:id="4"/>
+      <w:r>
+        <w:rPr/>
+      </w:r>
+      <w:r>
+        <w:rPr/>
+        <w:commentReference w:id="4"/>
+      </w:r>
+      <w:r>
+        <w:rPr/>
+        <w:t xml:space="preserve"> that are demonstrated in the class diagram by selecting to paste </w:t>
+      </w:r>
+      <w:r>
+        <w:rPr>
+          <w:i/>
+          <w:iCs/>
+        </w:rPr>
+        <w:t>specific</w:t>
+      </w:r>
+      <w:r>
+        <w:rPr>
+          <w:i w:val="false"/>
+          <w:iCs w:val="false"/>
+        </w:rPr>
+        <w:t xml:space="preserve"> code. The definition, and implementation of these classes is </w:t>
+      </w:r>
+      <w:commentRangeStart w:id="5"/>
+      <w:r>
+        <w:rPr>
+          <w:i w:val="false"/>
+          <w:iCs w:val="false"/>
+        </w:rPr>
+        <w:t>quite</w:t>
+      </w:r>
+      <w:commentRangeEnd w:id="5"/>
+      <w:r>
+        <w:rPr>
+          <w:i w:val="false"/>
+          <w:iCs w:val="false"/>
+        </w:rPr>
+      </w:r>
+      <w:r>
+        <w:rPr>
+          <w:i w:val="false"/>
+          <w:iCs w:val="false"/>
+        </w:rPr>
+        <w:commentReference w:id="5"/>
+      </w:r>
+      <w:r>
+        <w:rPr>
+          <w:i w:val="false"/>
+          <w:iCs w:val="false"/>
+        </w:rPr>
+        <w:t xml:space="preserve"> long, so most code is omitted.</w:t>
+      </w:r>
+    </w:p>
+    <w:tbl>
+      <w:tblPr>
+        <w:tblW w:type="dxa" w:w="9360"/>
+        <w:jc w:val="left"/>
+        <w:tblInd w:type="dxa" w:w="55"/>
+        <w:tblBorders>
+          <w:top w:color="000000" w:space="0" w:sz="2" w:val="single"/>
+          <w:left w:color="000000" w:space="0" w:sz="2" w:val="single"/>
+          <w:bottom w:color="000000" w:space="0" w:sz="2" w:val="single"/>
+          <w:insideH w:color="000000" w:space="0" w:sz="2" w:val="single"/>
+          <w:right w:color="000000" w:space="0" w:sz="2" w:val="single"/>
+          <w:insideV w:color="000000" w:space="0" w:sz="2" w:val="single"/>
+        </w:tblBorders>
+        <w:tblCellMar>
+          <w:top w:type="dxa" w:w="55"/>
+          <w:left w:type="dxa" w:w="54"/>
+          <w:bottom w:type="dxa" w:w="55"/>
+          <w:right w:type="dxa" w:w="55"/>
+        </w:tblCellMar>
+      </w:tblPr>
+      <w:tblGrid>
+        <w:gridCol w:w="9360"/>
+      </w:tblGrid>
+      <w:tr>
+        <w:trPr>
+          <w:cantSplit w:val="false"/>
+        </w:trPr>
+        <w:tc>
+          <w:tcPr>
+            <w:tcW w:type="dxa" w:w="9360"/>
+            <w:tcBorders>
+              <w:top w:color="000000" w:space="0" w:sz="2" w:val="single"/>
+              <w:left w:color="000000" w:space="0" w:sz="2" w:val="single"/>
+              <w:bottom w:color="000000" w:space="0" w:sz="2" w:val="single"/>
+              <w:right w:color="000000" w:space="0" w:sz="2" w:val="single"/>
+            </w:tcBorders>
+            <w:shd w:fill="auto" w:val="clear"/>
+            <w:tcMar>
+              <w:left w:type="dxa" w:w="54"/>
+            </w:tcMar>
+          </w:tcPr>
+          <w:p>
+            <w:pPr>
+              <w:pStyle w:val="style32"/>
+              <w:spacing w:after="200" w:before="0"/>
+              <w:contextualSpacing w:val="false"/>
+              <w:rPr/>
+            </w:pPr>
+            <w:r>
+              <w:rPr/>
+              <w:t>Track Definition (header) [/include/track.h]</w:t>
+            </w:r>
+          </w:p>
+        </w:tc>
+      </w:tr>
+      <w:tr>
+        <w:trPr>
+          <w:cantSplit w:val="false"/>
+        </w:trPr>
+        <w:tc>
+          <w:tcPr>
+            <w:tcW w:type="dxa" w:w="9360"/>
+            <w:tcBorders>
+              <w:top w:val="nil"/>
+              <w:left w:color="000000" w:space="0" w:sz="2" w:val="single"/>
+              <w:bottom w:color="000000" w:space="0" w:sz="2" w:val="single"/>
+              <w:right w:color="000000" w:space="0" w:sz="2" w:val="single"/>
+            </w:tcBorders>
+            <w:shd w:fill="auto" w:val="clear"/>
+            <w:tcMar>
+              <w:left w:type="dxa" w:w="54"/>
+            </w:tcMar>
+          </w:tcPr>
+          <w:p>
+            <w:pPr>
+              <w:pStyle w:val="style32"/>
+              <w:spacing w:after="200" w:before="0"/>
+              <w:contextualSpacing w:val="false"/>
+              <w:rPr>
+                <w:rFonts w:ascii="Courier New" w:hAnsi="Courier New"/>
+                <w:sz w:val="18"/>
+                <w:szCs w:val="18"/>
+              </w:rPr>
+            </w:pPr>
+            <w:r>
+              <w:rPr>
+                <w:rFonts w:ascii="Courier New" w:hAnsi="Courier New"/>
+                <w:sz w:val="18"/>
+                <w:szCs w:val="18"/>
+              </w:rPr>
+            </w:r>
+          </w:p>
+        </w:tc>
+      </w:tr>
+      <w:tr>
+        <w:trPr>
+          <w:cantSplit w:val="false"/>
+        </w:trPr>
+        <w:tc>
+          <w:tcPr>
+            <w:tcW w:type="dxa" w:w="9360"/>
+            <w:tcBorders>
+              <w:top w:val="nil"/>
+              <w:left w:color="000000" w:space="0" w:sz="2" w:val="single"/>
+              <w:bottom w:color="000000" w:space="0" w:sz="2" w:val="single"/>
+              <w:right w:color="000000" w:space="0" w:sz="2" w:val="single"/>
+            </w:tcBorders>
+            <w:shd w:fill="auto" w:val="clear"/>
+            <w:tcMar>
+              <w:left w:type="dxa" w:w="54"/>
+            </w:tcMar>
+          </w:tcPr>
+          <w:p>
+            <w:pPr>
+              <w:pStyle w:val="style32"/>
+              <w:spacing w:after="200" w:before="0"/>
+              <w:contextualSpacing w:val="false"/>
+              <w:rPr/>
+            </w:pPr>
+            <w:r>
+              <w:rPr/>
+              <w:t>Track Implementation (cpp) [/src/core/track.h]</w:t>
+            </w:r>
+          </w:p>
+        </w:tc>
+      </w:tr>
+      <w:tr>
+        <w:trPr>
+          <w:cantSplit w:val="false"/>
+        </w:trPr>
+        <w:tc>
+          <w:tcPr>
+            <w:tcW w:type="dxa" w:w="9360"/>
+            <w:tcBorders>
+              <w:top w:val="nil"/>
+              <w:left w:color="000000" w:space="0" w:sz="2" w:val="single"/>
+              <w:bottom w:color="000000" w:space="0" w:sz="2" w:val="single"/>
+              <w:right w:color="000000" w:space="0" w:sz="2" w:val="single"/>
+            </w:tcBorders>
+            <w:shd w:fill="auto" w:val="clear"/>
+            <w:tcMar>
+              <w:left w:type="dxa" w:w="54"/>
+            </w:tcMar>
+          </w:tcPr>
+          <w:p>
+            <w:pPr>
+              <w:pStyle w:val="style32"/>
+              <w:spacing w:after="200" w:before="0"/>
+              <w:contextualSpacing w:val="false"/>
+              <w:rPr>
+                <w:sz w:val="18"/>
+                <w:szCs w:val="18"/>
+              </w:rPr>
+            </w:pPr>
+            <w:r>
+              <w:rPr>
+                <w:sz w:val="18"/>
+                <w:szCs w:val="18"/>
+              </w:rPr>
+            </w:r>
+          </w:p>
+        </w:tc>
+      </w:tr>
+    </w:tbl>
+    <w:p>
+      <w:pPr>
+        <w:pStyle w:val="style0"/>
+        <w:rPr/>
+      </w:pPr>
+      <w:r>
+        <w:rPr/>
+      </w:r>
+    </w:p>
+    <w:tbl>
+      <w:tblPr>
+        <w:tblW w:type="dxa" w:w="9360"/>
+        <w:jc w:val="left"/>
+        <w:tblInd w:type="dxa" w:w="55"/>
+        <w:tblBorders>
+          <w:top w:color="000000" w:space="0" w:sz="2" w:val="single"/>
+          <w:left w:color="000000" w:space="0" w:sz="2" w:val="single"/>
+          <w:bottom w:color="000000" w:space="0" w:sz="2" w:val="single"/>
+          <w:insideH w:color="000000" w:space="0" w:sz="2" w:val="single"/>
+          <w:right w:color="000000" w:space="0" w:sz="2" w:val="single"/>
+          <w:insideV w:color="000000" w:space="0" w:sz="2" w:val="single"/>
+        </w:tblBorders>
+        <w:tblCellMar>
+          <w:top w:type="dxa" w:w="55"/>
+          <w:left w:type="dxa" w:w="54"/>
+          <w:bottom w:type="dxa" w:w="55"/>
+          <w:right w:type="dxa" w:w="55"/>
+        </w:tblCellMar>
+      </w:tblPr>
+      <w:tblGrid>
+        <w:gridCol w:w="9360"/>
+      </w:tblGrid>
+      <w:tr>
+        <w:trPr>
+          <w:cantSplit w:val="false"/>
+        </w:trPr>
+        <w:tc>
+          <w:tcPr>
+            <w:tcW w:type="dxa" w:w="9360"/>
+            <w:tcBorders>
+              <w:top w:color="000000" w:space="0" w:sz="2" w:val="single"/>
+              <w:left w:color="000000" w:space="0" w:sz="2" w:val="single"/>
+              <w:bottom w:color="000000" w:space="0" w:sz="2" w:val="single"/>
+              <w:right w:color="000000" w:space="0" w:sz="2" w:val="single"/>
+            </w:tcBorders>
+            <w:shd w:fill="auto" w:val="clear"/>
+            <w:tcMar>
+              <w:left w:type="dxa" w:w="54"/>
+            </w:tcMar>
+          </w:tcPr>
+          <w:p>
+            <w:pPr>
+              <w:pStyle w:val="style32"/>
+              <w:spacing w:after="200" w:before="0"/>
+              <w:contextualSpacing w:val="false"/>
+              <w:rPr/>
+            </w:pPr>
+            <w:r>
+              <w:rPr/>
+              <w:t>TrackContainer (header) [/include/TrackContainer.h]</w:t>
+            </w:r>
+          </w:p>
+        </w:tc>
+      </w:tr>
+      <w:tr>
+        <w:trPr>
+          <w:cantSplit w:val="false"/>
+        </w:trPr>
+        <w:tc>
+          <w:tcPr>
+            <w:tcW w:type="dxa" w:w="9360"/>
+            <w:tcBorders>
+              <w:top w:val="nil"/>
+              <w:left w:color="000000" w:space="0" w:sz="2" w:val="single"/>
+              <w:bottom w:color="000000" w:space="0" w:sz="2" w:val="single"/>
+              <w:right w:color="000000" w:space="0" w:sz="2" w:val="single"/>
+            </w:tcBorders>
+            <w:shd w:fill="auto" w:val="clear"/>
+            <w:tcMar>
+              <w:left w:type="dxa" w:w="54"/>
+            </w:tcMar>
+          </w:tcPr>
+          <w:p>
+            <w:pPr>
+              <w:pStyle w:val="style32"/>
+              <w:spacing w:after="200" w:before="0"/>
+              <w:contextualSpacing w:val="false"/>
+              <w:rPr/>
+            </w:pPr>
+            <w:r>
+              <w:rPr/>
+            </w:r>
+          </w:p>
+        </w:tc>
+      </w:tr>
+      <w:tr>
+        <w:trPr>
+          <w:cantSplit w:val="false"/>
+        </w:trPr>
+        <w:tc>
+          <w:tcPr>
+            <w:tcW w:type="dxa" w:w="9360"/>
+            <w:tcBorders>
+              <w:top w:val="nil"/>
+              <w:left w:color="000000" w:space="0" w:sz="2" w:val="single"/>
+              <w:bottom w:color="000000" w:space="0" w:sz="2" w:val="single"/>
+              <w:right w:color="000000" w:space="0" w:sz="2" w:val="single"/>
+            </w:tcBorders>
+            <w:shd w:fill="auto" w:val="clear"/>
+            <w:tcMar>
+              <w:left w:type="dxa" w:w="54"/>
+            </w:tcMar>
+          </w:tcPr>
+          <w:p>
+            <w:pPr>
+              <w:pStyle w:val="style32"/>
+              <w:spacing w:after="200" w:before="0"/>
+              <w:contextualSpacing w:val="false"/>
+              <w:rPr/>
+            </w:pPr>
+            <w:r>
+              <w:rPr/>
+              <w:t>TrackContainer Implementation (cpp) [/src/core/track.h]</w:t>
+            </w:r>
+          </w:p>
+        </w:tc>
+      </w:tr>
+      <w:tr>
+        <w:trPr>
+          <w:cantSplit w:val="false"/>
+        </w:trPr>
+        <w:tc>
+          <w:tcPr>
+            <w:tcW w:type="dxa" w:w="9360"/>
+            <w:tcBorders>
+              <w:top w:val="nil"/>
+              <w:left w:color="000000" w:space="0" w:sz="2" w:val="single"/>
+              <w:bottom w:color="000000" w:space="0" w:sz="2" w:val="single"/>
+              <w:right w:color="000000" w:space="0" w:sz="2" w:val="single"/>
+            </w:tcBorders>
+            <w:shd w:fill="auto" w:val="clear"/>
+            <w:tcMar>
+              <w:left w:type="dxa" w:w="54"/>
+            </w:tcMar>
+          </w:tcPr>
+          <w:p>
+            <w:pPr>
+              <w:pStyle w:val="style32"/>
+              <w:spacing w:after="200" w:before="0"/>
+              <w:contextualSpacing w:val="false"/>
+              <w:rPr/>
+            </w:pPr>
+            <w:r>
+              <w:rPr/>
+            </w:r>
+          </w:p>
+        </w:tc>
+      </w:tr>
+    </w:tbl>
+    <w:p>
+      <w:pPr>
+        <w:pStyle w:val="style0"/>
+        <w:rPr/>
+      </w:pPr>
+      <w:r>
+        <w:rPr/>
+      </w:r>
+    </w:p>
+    <w:p>
+      <w:pPr>
+        <w:pStyle w:val="style1"/>
+        <w:rPr/>
+      </w:pPr>
+      <w:r>
+        <w:rPr/>
+        <w:t xml:space="preserve">Code Smells and System Level Refactorings </w:t>
+      </w:r>
+    </w:p>
+    <w:p>
+      <w:pPr>
+        <w:pStyle w:val="style0"/>
+        <w:rPr/>
+      </w:pPr>
+      <w:r>
+        <w:rPr/>
+        <w:t xml:space="preserve">Be idealistic! Restructure the system to fix some of the code smells you identified above. </w:t>
       </w:r>
     </w:p>
     <w:p>
@@ -237,13 +1081,13 @@
         <w:pStyle w:val="style0"/>
         <w:numPr>
           <w:ilvl w:val="0"/>
-          <w:numId w:val="2"/>
+          <w:numId w:val="3"/>
         </w:numPr>
         <w:rPr/>
       </w:pPr>
       <w:r>
         <w:rPr/>
-        <w:t>Describe any reverse engineering tools used (e.g., Diver, ObjectAid UML Explorer, Enterprise Architect - Sparx Systems, ArgoUML).</w:t>
+        <w:t xml:space="preserve">Describe the code smell(s) and how you will combine together a series of refactorings to fix the smells. </w:t>
       </w:r>
     </w:p>
     <w:p>
@@ -251,27 +1095,47 @@
         <w:pStyle w:val="style0"/>
         <w:numPr>
           <w:ilvl w:val="0"/>
-          <w:numId w:val="2"/>
+          <w:numId w:val="3"/>
         </w:numPr>
         <w:rPr/>
       </w:pPr>
       <w:r>
         <w:rPr/>
-        <w:t xml:space="preserve">In maximum of one page, for two classes and the relationship between them: </w:t>
+        <w:t>Describe how the refactorings are interrelated and how they correct the problems you identified in the above. For example, “First, I moved the methods X and fields Y and Z, to increase cohesion and to reduce feature envy. Second I renamed the class to reflect its new limited responsibilities. Third I removed the coupling to …”</w:t>
       </w:r>
     </w:p>
     <w:p>
       <w:pPr>
         <w:pStyle w:val="style0"/>
         <w:numPr>
-          <w:ilvl w:val="1"/>
-          <w:numId w:val="2"/>
+          <w:ilvl w:val="0"/>
+          <w:numId w:val="3"/>
         </w:numPr>
         <w:rPr/>
       </w:pPr>
       <w:r>
         <w:rPr/>
-        <w:t xml:space="preserve">Copy-and-paste the class, method, and attributes </w:t>
+        <w:t>1 to 2 pages of text + 1 to 2 UML diagrams (diagrams should be at most 2 additional pages).</w:t>
+      </w:r>
+    </w:p>
+    <w:p>
+      <w:pPr>
+        <w:pStyle w:val="style1"/>
+        <w:rPr/>
+      </w:pPr>
+      <w:r>
+        <w:rPr/>
+        <w:t xml:space="preserve">Specific Refactorings that you will implement in M4 </w:t>
+      </w:r>
+    </w:p>
+    <w:p>
+      <w:pPr>
+        <w:pStyle w:val="style0"/>
+        <w:rPr/>
+      </w:pPr>
+      <w:r>
+        <w:rPr/>
+        <w:t xml:space="preserve">Be realistic, you have to implement at least two of these! Suggest two to four refactorings that you will implement in Milestone 4. In maximum of one page, for one of the refactorings you suggest: Copy-and-paste the class, method, and attributes </w:t>
       </w:r>
       <w:r>
         <w:rPr>
@@ -281,119 +1145,6 @@
       </w:r>
       <w:r>
         <w:rPr/>
-        <w:t xml:space="preserve"> (and anything else that is necessary) directly from the source code. </w:t>
-      </w:r>
-    </w:p>
-    <w:p>
-      <w:pPr>
-        <w:pStyle w:val="style0"/>
-        <w:numPr>
-          <w:ilvl w:val="1"/>
-          <w:numId w:val="2"/>
-        </w:numPr>
-        <w:rPr/>
-      </w:pPr>
-      <w:r>
-        <w:rPr>
-          <w:color w:val="DC2300"/>
-          <w:u w:val="single"/>
-        </w:rPr>
-        <w:t>Do not include code that is unnecessary</w:t>
-      </w:r>
-      <w:r>
-        <w:rPr/>
-        <w:t xml:space="preserve"> (be selective, you will lose marks for large dumps of source code.)</w:t>
-      </w:r>
-    </w:p>
-    <w:p>
-      <w:pPr>
-        <w:pStyle w:val="style1"/>
-        <w:rPr/>
-      </w:pPr>
-      <w:r>
-        <w:rPr/>
-        <w:t xml:space="preserve">Code Smells and System Level Refactorings </w:t>
-      </w:r>
-    </w:p>
-    <w:p>
-      <w:pPr>
-        <w:pStyle w:val="style0"/>
-        <w:rPr/>
-      </w:pPr>
-      <w:r>
-        <w:rPr/>
-        <w:t xml:space="preserve">Be idealistic! Restructure the system to fix some of the code smells you identified above. </w:t>
-      </w:r>
-    </w:p>
-    <w:p>
-      <w:pPr>
-        <w:pStyle w:val="style0"/>
-        <w:numPr>
-          <w:ilvl w:val="0"/>
-          <w:numId w:val="3"/>
-        </w:numPr>
-        <w:rPr/>
-      </w:pPr>
-      <w:r>
-        <w:rPr/>
-        <w:t xml:space="preserve">Describe the code smell(s) and how you will combine together a series of refactorings to fix the smells. </w:t>
-      </w:r>
-    </w:p>
-    <w:p>
-      <w:pPr>
-        <w:pStyle w:val="style0"/>
-        <w:numPr>
-          <w:ilvl w:val="0"/>
-          <w:numId w:val="3"/>
-        </w:numPr>
-        <w:rPr/>
-      </w:pPr>
-      <w:r>
-        <w:rPr/>
-        <w:t>Describe how the refactorings are interrelated and how they correct the problems you identified in the above. For example, “First, I moved the methods X and fields Y and Z, to increase cohesion and to reduce feature envy. Second I renamed the class to reflect its new limited responsibilities. Third I removed the coupling to …”</w:t>
-      </w:r>
-    </w:p>
-    <w:p>
-      <w:pPr>
-        <w:pStyle w:val="style0"/>
-        <w:numPr>
-          <w:ilvl w:val="0"/>
-          <w:numId w:val="3"/>
-        </w:numPr>
-        <w:rPr/>
-      </w:pPr>
-      <w:r>
-        <w:rPr/>
-        <w:t>1 to 2 pages of text + 1 to 2 UML diagrams (diagrams should be at most 2 additional pages).</w:t>
-      </w:r>
-    </w:p>
-    <w:p>
-      <w:pPr>
-        <w:pStyle w:val="style1"/>
-        <w:rPr/>
-      </w:pPr>
-      <w:r>
-        <w:rPr/>
-        <w:t xml:space="preserve">Specific Refactorings that you will implement in M4 </w:t>
-      </w:r>
-    </w:p>
-    <w:p>
-      <w:pPr>
-        <w:pStyle w:val="style0"/>
-        <w:rPr/>
-      </w:pPr>
-      <w:r>
-        <w:rPr/>
-        <w:t xml:space="preserve">Be realistic, you have to implement at least two of these! Suggest two to four refactorings that you will implement in Milestone 4. In maximum of one page, for one of the refactorings you suggest: Copy-and-paste the class, method, and attributes </w:t>
-      </w:r>
-      <w:r>
-        <w:rPr>
-          <w:b/>
-        </w:rPr>
-        <w:t>declarations</w:t>
-      </w:r>
-      <w:r>
-        <w:rPr/>
         <w:t xml:space="preserve"> (and anything else that is necessary) directly from the source code. Do not include code that is unnecessary (be selective, you will lose marks for large dumps of source code.)</w:t>
       </w:r>
     </w:p>
@@ -409,7 +1160,7 @@
     </w:p>
     <w:p>
       <w:pPr>
-        <w:pStyle w:val="style28"/>
+        <w:pStyle w:val="style30"/>
         <w:numPr>
           <w:ilvl w:val="0"/>
           <w:numId w:val="1"/>
@@ -423,7 +1174,7 @@
     </w:p>
     <w:p>
       <w:pPr>
-        <w:pStyle w:val="style28"/>
+        <w:pStyle w:val="style30"/>
         <w:numPr>
           <w:ilvl w:val="0"/>
           <w:numId w:val="1"/>
@@ -437,7 +1188,7 @@
     </w:p>
     <w:p>
       <w:pPr>
-        <w:pStyle w:val="style28"/>
+        <w:pStyle w:val="style30"/>
         <w:numPr>
           <w:ilvl w:val="0"/>
           <w:numId w:val="1"/>
@@ -451,7 +1202,7 @@
     </w:p>
     <w:p>
       <w:pPr>
-        <w:pStyle w:val="style28"/>
+        <w:pStyle w:val="style30"/>
         <w:numPr>
           <w:ilvl w:val="0"/>
           <w:numId w:val="1"/>
@@ -465,7 +1216,7 @@
     </w:p>
     <w:p>
       <w:pPr>
-        <w:pStyle w:val="style28"/>
+        <w:pStyle w:val="style30"/>
         <w:numPr>
           <w:ilvl w:val="0"/>
           <w:numId w:val="1"/>
@@ -480,6 +1231,10 @@
     <w:p>
       <w:pPr>
         <w:pStyle w:val="style0"/>
+        <w:widowControl/>
+        <w:suppressAutoHyphens w:val="true"/>
+        <w:spacing w:after="200" w:before="0" w:line="276" w:lineRule="auto"/>
+        <w:contextualSpacing w:val="false"/>
         <w:rPr/>
       </w:pPr>
       <w:r>
@@ -493,10 +1248,262 @@
       <w:pgNumType w:fmt="decimal"/>
       <w:formProt w:val="false"/>
       <w:textDirection w:val="lrTb"/>
-      <w:docGrid w:charSpace="4096" w:linePitch="360" w:type="default"/>
+      <w:docGrid w:charSpace="8192" w:linePitch="360" w:type="default"/>
     </w:sectPr>
   </w:body>
 </w:document>
+</file>
+
+<file path=word/comments.xml><?xml version="1.0" encoding="utf-8"?>
+<w:comments xmlns:o="urn:schemas-microsoft-com:office:office" xmlns:r="http://schemas.openxmlformats.org/officeDocument/2006/relationships" xmlns:v="urn:schemas-microsoft-com:vml" xmlns:w="http://schemas.openxmlformats.org/wordprocessingml/2006/main" xmlns:w10="urn:schemas-microsoft-com:office:word" xmlns:wp="http://schemas.openxmlformats.org/drawingml/2006/wordprocessingDrawing">
+  <w:comment w:author="Simon Symeonidis" w:date="2014-02-21T19:28:25Z" w:id="0" w:initials="">
+    <w:p>
+      <w:r>
+        <w:rPr>
+          <w:rFonts w:ascii="Segoe UI;Tahoma;Arial Unicode MS;Lucida Sans Unicode;DejaVu Sans;Albany AMT;Albany;Arial;Nimbus Sans L;Interface User;Geneva;Dialog;Lucida;Helvetica;Helmet;Interface System;Sans Serif" w:cs="FreeSans" w:eastAsia="Droid Sans Fallback" w:hAnsi="Segoe UI;Tahoma;Arial Unicode MS;Lucida Sans Unicode;DejaVu Sans;Albany AMT;Albany;Arial;Nimbus Sans L;Interface User;Geneva;Dialog;Lucida;Helvetica;Helmet;Interface System;Sans Serif"/>
+          <w:b w:val="false"/>
+          <w:bCs w:val="false"/>
+          <w:i w:val="false"/>
+          <w:iCs w:val="false"/>
+          <w:strike w:val="false"/>
+          <w:dstrike w:val="false"/>
+          <w:outline w:val="false"/>
+          <w:shadow w:val="false"/>
+          <w:emboss w:val="false"/>
+          <w:imprint w:val="false"/>
+          <w:color w:val="auto"/>
+          <w:spacing w:val="0"/>
+          <w:w w:val="100"/>
+          <w:position w:val="0"/>
+          <w:sz w:val="24"/>
+          <w:sz w:val="20"/>
+          <w:sz w:val="20"/>
+          <w:szCs w:val="24"/>
+          <w:u w:val="none"/>
+          <w:vertAlign w:val="baseline"/>
+          <w:em w:val="none"/>
+          <w:lang w:bidi="hi-IN" w:eastAsia="zh-CN" w:val="en-CA"/>
+        </w:rPr>
+        <w:t>(create UML diagram of classes of interest, 2-4 pages, if I can’t read it you will lose 3 marks). 1 to 2 pages of text: describe the diagram and the relationships between the classes.</w:t>
+      </w:r>
+    </w:p>
+  </w:comment>
+  <w:comment w:author="Simon Symeonidis" w:date="2014-02-21T16:33:05Z" w:id="1" w:initials="">
+    <w:p>
+      <w:r>
+        <w:rPr>
+          <w:rFonts w:ascii="Segoe UI;Tahoma;Arial Unicode MS;Lucida Sans Unicode;DejaVu Sans;Albany AMT;Albany;Arial;Nimbus Sans L;Interface User;Geneva;Dialog;Lucida;Helvetica;Helmet;Interface System;Sans Serif" w:cs="FreeSans" w:eastAsia="Droid Sans Fallback" w:hAnsi="Segoe UI;Tahoma;Arial Unicode MS;Lucida Sans Unicode;DejaVu Sans;Albany AMT;Albany;Arial;Nimbus Sans L;Interface User;Geneva;Dialog;Lucida;Helvetica;Helmet;Interface System;Sans Serif"/>
+          <w:b w:val="false"/>
+          <w:bCs w:val="false"/>
+          <w:i w:val="false"/>
+          <w:iCs w:val="false"/>
+          <w:strike w:val="false"/>
+          <w:dstrike w:val="false"/>
+          <w:outline w:val="false"/>
+          <w:shadow w:val="false"/>
+          <w:emboss w:val="false"/>
+          <w:imprint w:val="false"/>
+          <w:color w:val="auto"/>
+          <w:spacing w:val="0"/>
+          <w:w w:val="100"/>
+          <w:position w:val="0"/>
+          <w:sz w:val="20"/>
+          <w:sz w:val="20"/>
+          <w:szCs w:val="24"/>
+          <w:u w:val="none"/>
+          <w:vertAlign w:val="baseline"/>
+          <w:em w:val="none"/>
+          <w:lang w:bidi="hi-IN" w:eastAsia="zh-CN" w:val="en-CA"/>
+        </w:rPr>
+        <w:t>Which conceptual classes map to which actual classes?</w:t>
+      </w:r>
+    </w:p>
+  </w:comment>
+  <w:comment w:author="Simon Symeonidis" w:date="2014-02-21T16:32:39Z" w:id="2" w:initials="">
+    <w:p>
+      <w:r>
+        <w:rPr>
+          <w:rFonts w:ascii="Segoe UI;Tahoma;Arial Unicode MS;Lucida Sans Unicode;DejaVu Sans;Albany AMT;Albany;Arial;Nimbus Sans L;Interface User;Geneva;Dialog;Lucida;Helvetica;Helmet;Interface System;Sans Serif" w:cs="FreeSans" w:eastAsia="Droid Sans Fallback" w:hAnsi="Segoe UI;Tahoma;Arial Unicode MS;Lucida Sans Unicode;DejaVu Sans;Albany AMT;Albany;Arial;Nimbus Sans L;Interface User;Geneva;Dialog;Lucida;Helvetica;Helmet;Interface System;Sans Serif"/>
+          <w:b w:val="false"/>
+          <w:bCs w:val="false"/>
+          <w:i w:val="false"/>
+          <w:iCs w:val="false"/>
+          <w:strike w:val="false"/>
+          <w:dstrike w:val="false"/>
+          <w:outline w:val="false"/>
+          <w:shadow w:val="false"/>
+          <w:emboss w:val="false"/>
+          <w:imprint w:val="false"/>
+          <w:color w:val="008000"/>
+          <w:color w:val="auto"/>
+          <w:spacing w:val="0"/>
+          <w:w w:val="100"/>
+          <w:position w:val="0"/>
+          <w:sz w:val="24"/>
+          <w:sz w:val="20"/>
+          <w:sz w:val="20"/>
+          <w:szCs w:val="24"/>
+          <w:u w:val="none"/>
+          <w:vertAlign w:val="baseline"/>
+          <w:em w:val="none"/>
+          <w:lang w:bidi="hi-IN" w:eastAsia="zh-CN" w:val="en-CA"/>
+        </w:rPr>
+        <w:t>Describe any reverse engineering tools used (e.g., Diver, ObjectAid UML Explorer, Enterprise Architect - Sparx Systems, ArgoUML). -- Done</w:t>
+      </w:r>
+    </w:p>
+  </w:comment>
+  <w:comment w:author="Simon Symeonidis" w:date="2014-02-21T17:10:36Z" w:id="3" w:initials="">
+    <w:p>
+      <w:r>
+        <w:rPr>
+          <w:rFonts w:ascii="Segoe UI;Tahoma;Arial Unicode MS;Lucida Sans Unicode;DejaVu Sans;Albany AMT;Albany;Arial;Nimbus Sans L;Interface User;Geneva;Dialog;Lucida;Helvetica;Helmet;Interface System;Sans Serif" w:cs="FreeSans" w:eastAsia="Droid Sans Fallback" w:hAnsi="Segoe UI;Tahoma;Arial Unicode MS;Lucida Sans Unicode;DejaVu Sans;Albany AMT;Albany;Arial;Nimbus Sans L;Interface User;Geneva;Dialog;Lucida;Helvetica;Helmet;Interface System;Sans Serif"/>
+          <w:b w:val="false"/>
+          <w:bCs w:val="false"/>
+          <w:i w:val="false"/>
+          <w:iCs w:val="false"/>
+          <w:strike w:val="false"/>
+          <w:dstrike w:val="false"/>
+          <w:outline w:val="false"/>
+          <w:shadow w:val="false"/>
+          <w:emboss w:val="false"/>
+          <w:imprint w:val="false"/>
+          <w:color w:val="auto"/>
+          <w:spacing w:val="0"/>
+          <w:w w:val="100"/>
+          <w:position w:val="0"/>
+          <w:sz w:val="24"/>
+          <w:sz w:val="20"/>
+          <w:sz w:val="20"/>
+          <w:szCs w:val="24"/>
+          <w:u w:val="none"/>
+          <w:vertAlign w:val="baseline"/>
+          <w:em w:val="none"/>
+          <w:lang w:bidi="hi-IN" w:eastAsia="zh-CN" w:val="en-CA"/>
+        </w:rPr>
+        <w:t>In maximum of one page, for two classes and the relationship between them:</w:t>
+      </w:r>
+    </w:p>
+  </w:comment>
+  <w:comment w:author="Simon Symeonidis" w:date="2014-02-21T17:12:57Z" w:id="4" w:initials="">
+    <w:p>
+      <w:r>
+        <w:rPr>
+          <w:rFonts w:ascii="Segoe UI;Tahoma;Arial Unicode MS;Lucida Sans Unicode;DejaVu Sans;Albany AMT;Albany;Arial;Nimbus Sans L;Interface User;Geneva;Dialog;Lucida;Helvetica;Helmet;Interface System;Sans Serif" w:cs="FreeSans" w:eastAsia="Droid Sans Fallback" w:hAnsi="Segoe UI;Tahoma;Arial Unicode MS;Lucida Sans Unicode;DejaVu Sans;Albany AMT;Albany;Arial;Nimbus Sans L;Interface User;Geneva;Dialog;Lucida;Helvetica;Helmet;Interface System;Sans Serif"/>
+          <w:b w:val="false"/>
+          <w:bCs w:val="false"/>
+          <w:i w:val="false"/>
+          <w:iCs w:val="false"/>
+          <w:strike w:val="false"/>
+          <w:dstrike w:val="false"/>
+          <w:outline w:val="false"/>
+          <w:shadow w:val="false"/>
+          <w:emboss w:val="false"/>
+          <w:imprint w:val="false"/>
+          <w:color w:val="auto"/>
+          <w:spacing w:val="0"/>
+          <w:w w:val="100"/>
+          <w:position w:val="0"/>
+          <w:sz w:val="24"/>
+          <w:sz w:val="20"/>
+          <w:sz w:val="20"/>
+          <w:szCs w:val="24"/>
+          <w:u w:val="none"/>
+          <w:vertAlign w:val="baseline"/>
+          <w:em w:val="none"/>
+          <w:lang w:bidi="hi-IN" w:eastAsia="zh-CN" w:val="en-CA"/>
+        </w:rPr>
+        <w:t xml:space="preserve">Copy-and-paste the class, method, and attributes </w:t>
+      </w:r>
+      <w:r>
+        <w:rPr>
+          <w:rFonts w:ascii="Segoe UI;Tahoma;Arial Unicode MS;Lucida Sans Unicode;DejaVu Sans;Albany AMT;Albany;Arial;Nimbus Sans L;Interface User;Geneva;Dialog;Lucida;Helvetica;Helmet;Interface System;Sans Serif" w:cs="FreeSans" w:eastAsia="Droid Sans Fallback" w:hAnsi="Segoe UI;Tahoma;Arial Unicode MS;Lucida Sans Unicode;DejaVu Sans;Albany AMT;Albany;Arial;Nimbus Sans L;Interface User;Geneva;Dialog;Lucida;Helvetica;Helmet;Interface System;Sans Serif"/>
+          <w:b/>
+          <w:bCs/>
+          <w:i w:val="false"/>
+          <w:iCs w:val="false"/>
+          <w:strike w:val="false"/>
+          <w:dstrike w:val="false"/>
+          <w:outline w:val="false"/>
+          <w:shadow w:val="false"/>
+          <w:emboss w:val="false"/>
+          <w:imprint w:val="false"/>
+          <w:color w:val="auto"/>
+          <w:spacing w:val="0"/>
+          <w:w w:val="100"/>
+          <w:position w:val="0"/>
+          <w:sz w:val="24"/>
+          <w:sz w:val="20"/>
+          <w:sz w:val="20"/>
+          <w:szCs w:val="24"/>
+          <w:u w:val="none"/>
+          <w:vertAlign w:val="baseline"/>
+          <w:em w:val="none"/>
+          <w:lang w:bidi="hi-IN" w:eastAsia="zh-CN" w:val="en-CA"/>
+        </w:rPr>
+        <w:t>declarations</w:t>
+      </w:r>
+      <w:r>
+        <w:rPr>
+          <w:rFonts w:ascii="Segoe UI;Tahoma;Arial Unicode MS;Lucida Sans Unicode;DejaVu Sans;Albany AMT;Albany;Arial;Nimbus Sans L;Interface User;Geneva;Dialog;Lucida;Helvetica;Helmet;Interface System;Sans Serif" w:cs="FreeSans" w:eastAsia="Droid Sans Fallback" w:hAnsi="Segoe UI;Tahoma;Arial Unicode MS;Lucida Sans Unicode;DejaVu Sans;Albany AMT;Albany;Arial;Nimbus Sans L;Interface User;Geneva;Dialog;Lucida;Helvetica;Helmet;Interface System;Sans Serif"/>
+          <w:b w:val="false"/>
+          <w:bCs w:val="false"/>
+          <w:i w:val="false"/>
+          <w:iCs w:val="false"/>
+          <w:strike w:val="false"/>
+          <w:dstrike w:val="false"/>
+          <w:outline w:val="false"/>
+          <w:shadow w:val="false"/>
+          <w:emboss w:val="false"/>
+          <w:imprint w:val="false"/>
+          <w:color w:val="auto"/>
+          <w:spacing w:val="0"/>
+          <w:w w:val="100"/>
+          <w:position w:val="0"/>
+          <w:sz w:val="24"/>
+          <w:sz w:val="20"/>
+          <w:sz w:val="20"/>
+          <w:szCs w:val="24"/>
+          <w:u w:val="none"/>
+          <w:vertAlign w:val="baseline"/>
+          <w:em w:val="none"/>
+          <w:lang w:bidi="hi-IN" w:eastAsia="zh-CN" w:val="en-CA"/>
+        </w:rPr>
+        <w:t xml:space="preserve"> (and anything else that is necessary) directly from the source code. </w:t>
+      </w:r>
+    </w:p>
+  </w:comment>
+  <w:comment w:author="Simon Symeonidis" w:date="2014-02-21T17:13:55Z" w:id="5" w:initials="">
+    <w:p>
+      <w:r>
+        <w:rPr>
+          <w:rFonts w:ascii="Segoe UI;Tahoma;Arial Unicode MS;Lucida Sans Unicode;DejaVu Sans;Albany AMT;Albany;Arial;Nimbus Sans L;Interface User;Geneva;Dialog;Lucida;Helvetica;Helmet;Interface System;Sans Serif" w:cs="FreeSans" w:eastAsia="Droid Sans Fallback" w:hAnsi="Segoe UI;Tahoma;Arial Unicode MS;Lucida Sans Unicode;DejaVu Sans;Albany AMT;Albany;Arial;Nimbus Sans L;Interface User;Geneva;Dialog;Lucida;Helvetica;Helmet;Interface System;Sans Serif"/>
+          <w:b w:val="false"/>
+          <w:bCs w:val="false"/>
+          <w:i w:val="false"/>
+          <w:iCs w:val="false"/>
+          <w:strike w:val="false"/>
+          <w:dstrike w:val="false"/>
+          <w:outline w:val="false"/>
+          <w:shadow w:val="false"/>
+          <w:emboss w:val="false"/>
+          <w:imprint w:val="false"/>
+          <w:color w:val="auto"/>
+          <w:spacing w:val="0"/>
+          <w:w w:val="100"/>
+          <w:position w:val="0"/>
+          <w:sz w:val="20"/>
+          <w:sz w:val="20"/>
+          <w:szCs w:val="24"/>
+          <w:u w:val="none"/>
+          <w:vertAlign w:val="baseline"/>
+          <w:em w:val="none"/>
+          <w:lang w:bidi="hi-IN" w:eastAsia="zh-CN" w:val="en-CA"/>
+        </w:rPr>
+        <w:t>Do not include code that is unecessary (be selevctive you will lose marks for large dumps of source code)</w:t>
+      </w:r>
+    </w:p>
+  </w:comment>
+</w:comments>
 </file>
 
 <file path=word/numbering.xml><?xml version="1.0" encoding="utf-8"?>
@@ -1005,7 +2012,7 @@
     </w:pPr>
     <w:rPr>
       <w:rFonts w:ascii="Calibri" w:cs="Calibri" w:eastAsia="Droid Sans Fallback" w:hAnsi="Calibri"/>
-      <w:color w:val="auto"/>
+      <w:color w:val="00000A"/>
       <w:sz w:val="22"/>
       <w:szCs w:val="22"/>
       <w:lang w:bidi="ar-SA" w:eastAsia="en-US" w:val="en-CA"/>
@@ -1032,14 +2039,14 @@
   </w:style>
   <w:style w:styleId="style2" w:type="paragraph">
     <w:name w:val="Heading 2"/>
-    <w:basedOn w:val="style21"/>
+    <w:basedOn w:val="style23"/>
     <w:next w:val="style2"/>
     <w:pPr/>
     <w:rPr/>
   </w:style>
   <w:style w:styleId="style3" w:type="paragraph">
     <w:name w:val="Heading 3"/>
-    <w:basedOn w:val="style21"/>
+    <w:basedOn w:val="style23"/>
     <w:next w:val="style3"/>
     <w:pPr/>
     <w:rPr/>
@@ -1104,10 +2111,24 @@
       <w:lang w:bidi="zxx-" w:eastAsia="zxx-" w:val="zxx-"/>
     </w:rPr>
   </w:style>
-  <w:style w:styleId="style21" w:type="paragraph">
+  <w:style w:styleId="style21" w:type="character">
+    <w:name w:val="ListLabel 1"/>
+    <w:next w:val="style21"/>
+    <w:rPr>
+      <w:rFonts w:cs="Symbol"/>
+    </w:rPr>
+  </w:style>
+  <w:style w:styleId="style22" w:type="character">
+    <w:name w:val="ListLabel 2"/>
+    <w:next w:val="style22"/>
+    <w:rPr>
+      <w:rFonts w:cs="OpenSymbol"/>
+    </w:rPr>
+  </w:style>
+  <w:style w:styleId="style23" w:type="paragraph">
     <w:name w:val="Heading"/>
     <w:basedOn w:val="style0"/>
-    <w:next w:val="style22"/>
+    <w:next w:val="style24"/>
     <w:pPr>
       <w:keepNext/>
       <w:spacing w:after="120" w:before="240"/>
@@ -1119,29 +2140,29 @@
       <w:szCs w:val="28"/>
     </w:rPr>
   </w:style>
-  <w:style w:styleId="style22" w:type="paragraph">
+  <w:style w:styleId="style24" w:type="paragraph">
     <w:name w:val="Text Body"/>
     <w:basedOn w:val="style0"/>
-    <w:next w:val="style22"/>
+    <w:next w:val="style24"/>
     <w:pPr>
       <w:spacing w:after="120" w:before="0"/>
       <w:contextualSpacing w:val="false"/>
     </w:pPr>
     <w:rPr/>
   </w:style>
-  <w:style w:styleId="style23" w:type="paragraph">
+  <w:style w:styleId="style25" w:type="paragraph">
     <w:name w:val="List"/>
-    <w:basedOn w:val="style22"/>
-    <w:next w:val="style23"/>
+    <w:basedOn w:val="style24"/>
+    <w:next w:val="style25"/>
     <w:pPr/>
     <w:rPr>
       <w:rFonts w:cs="FreeSans"/>
     </w:rPr>
   </w:style>
-  <w:style w:styleId="style24" w:type="paragraph">
+  <w:style w:styleId="style26" w:type="paragraph">
     <w:name w:val="Caption"/>
     <w:basedOn w:val="style0"/>
-    <w:next w:val="style24"/>
+    <w:next w:val="style26"/>
     <w:pPr>
       <w:suppressLineNumbers/>
       <w:spacing w:after="120" w:before="120"/>
@@ -1155,10 +2176,10 @@
       <w:szCs w:val="24"/>
     </w:rPr>
   </w:style>
-  <w:style w:styleId="style25" w:type="paragraph">
+  <w:style w:styleId="style27" w:type="paragraph">
     <w:name w:val="Index"/>
     <w:basedOn w:val="style0"/>
-    <w:next w:val="style25"/>
+    <w:next w:val="style27"/>
     <w:pPr>
       <w:suppressLineNumbers/>
     </w:pPr>
@@ -1166,10 +2187,10 @@
       <w:rFonts w:cs="FreeSans"/>
     </w:rPr>
   </w:style>
-  <w:style w:styleId="style26" w:type="paragraph">
+  <w:style w:styleId="style28" w:type="paragraph">
     <w:name w:val="Title"/>
     <w:basedOn w:val="style0"/>
-    <w:next w:val="style26"/>
+    <w:next w:val="style28"/>
     <w:pPr>
       <w:pBdr>
         <w:top w:val="nil"/>
@@ -1191,10 +2212,10 @@
       <w:szCs w:val="52"/>
     </w:rPr>
   </w:style>
-  <w:style w:styleId="style27" w:type="paragraph">
+  <w:style w:styleId="style29" w:type="paragraph">
     <w:name w:val="Subtitle"/>
     <w:basedOn w:val="style0"/>
-    <w:next w:val="style27"/>
+    <w:next w:val="style29"/>
     <w:pPr>
       <w:jc w:val="left"/>
     </w:pPr>
@@ -1208,10 +2229,10 @@
       <w:szCs w:val="24"/>
     </w:rPr>
   </w:style>
-  <w:style w:styleId="style28" w:type="paragraph">
+  <w:style w:styleId="style30" w:type="paragraph">
     <w:name w:val="List Paragraph"/>
     <w:basedOn w:val="style0"/>
-    <w:next w:val="style28"/>
+    <w:next w:val="style30"/>
     <w:pPr>
       <w:spacing w:after="200" w:before="0"/>
       <w:ind w:hanging="0" w:left="720" w:right="0"/>
@@ -1219,10 +2240,24 @@
     </w:pPr>
     <w:rPr/>
   </w:style>
-  <w:style w:styleId="style29" w:type="paragraph">
+  <w:style w:styleId="style31" w:type="paragraph">
     <w:name w:val="Quotations"/>
     <w:basedOn w:val="style0"/>
-    <w:next w:val="style29"/>
+    <w:next w:val="style31"/>
+    <w:pPr/>
+    <w:rPr/>
+  </w:style>
+  <w:style w:styleId="style32" w:type="paragraph">
+    <w:name w:val="Table Contents"/>
+    <w:basedOn w:val="style0"/>
+    <w:next w:val="style32"/>
+    <w:pPr/>
+    <w:rPr/>
+  </w:style>
+  <w:style w:styleId="style33" w:type="paragraph">
+    <w:name w:val="Figure"/>
+    <w:basedOn w:val="style26"/>
+    <w:next w:val="style33"/>
     <w:pPr/>
     <w:rPr/>
   </w:style>

</xml_diff>